<commit_message>
archivos con preguntas respondidas
</commit_message>
<xml_diff>
--- a/Docs/Observaciones-Lab 10.docx
+++ b/Docs/Observaciones-Lab 10.docx
@@ -141,25 +141,7 @@
           <w:rFonts w:ascii="Dax-Regular" w:hAnsi="Dax-Regular"/>
           <w:lang w:val="es-419"/>
         </w:rPr>
-        <w:t xml:space="preserve">Para cambiar el límite de recursión de Python se utiliza </w:t>
-      </w:r>
-      <w:proofErr w:type="spellStart"/>
-      <w:proofErr w:type="gramStart"/>
-      <w:r>
-        <w:rPr>
-          <w:rFonts w:ascii="Dax-Regular" w:hAnsi="Dax-Regular"/>
-          <w:lang w:val="es-419"/>
-        </w:rPr>
-        <w:t>sys.setrecursionlimit</w:t>
-      </w:r>
-      <w:proofErr w:type="spellEnd"/>
-      <w:proofErr w:type="gramEnd"/>
-      <w:r>
-        <w:rPr>
-          <w:rFonts w:ascii="Dax-Regular" w:hAnsi="Dax-Regular"/>
-          <w:lang w:val="es-419"/>
-        </w:rPr>
-        <w:t xml:space="preserve">(). </w:t>
+        <w:t xml:space="preserve">Para cambiar el límite de recursión de Python se utiliza sys.setrecursionlimit(). </w:t>
       </w:r>
     </w:p>
     <w:p>
@@ -356,40 +338,20 @@
         </w:rPr>
         <w:t xml:space="preserve">para Python </w:t>
       </w:r>
-      <w:proofErr w:type="spellStart"/>
-      <w:proofErr w:type="gramStart"/>
-      <w:r>
-        <w:rPr>
-          <w:rFonts w:ascii="Dax-Regular" w:hAnsi="Dax-Regular"/>
-          <w:lang w:val="es-419"/>
-        </w:rPr>
-        <w:t>sys.setrecursionlimit</w:t>
-      </w:r>
-      <w:proofErr w:type="spellEnd"/>
-      <w:proofErr w:type="gramEnd"/>
-      <w:r>
-        <w:rPr>
-          <w:rFonts w:ascii="Dax-Regular" w:hAnsi="Dax-Regular"/>
-          <w:lang w:val="es-419"/>
-        </w:rPr>
-        <w:t>(2 ** 4)</w:t>
-      </w:r>
-      <w:r>
-        <w:rPr>
-          <w:rFonts w:ascii="Dax-Regular" w:hAnsi="Dax-Regular"/>
-          <w:lang w:val="es-419"/>
-        </w:rPr>
-        <w:t xml:space="preserve">, sin embargo para la cantidad manejada de líneas corridas este valor es muy </w:t>
-      </w:r>
-      <w:proofErr w:type="spellStart"/>
-      <w:r>
-        <w:rPr>
-          <w:rFonts w:ascii="Dax-Regular" w:hAnsi="Dax-Regular"/>
-          <w:lang w:val="es-419"/>
-        </w:rPr>
-        <w:t>peque;o</w:t>
-      </w:r>
-      <w:proofErr w:type="spellEnd"/>
+      <w:r>
+        <w:rPr>
+          <w:rFonts w:ascii="Dax-Regular" w:hAnsi="Dax-Regular"/>
+          <w:lang w:val="es-419"/>
+        </w:rPr>
+        <w:t>sys.setrecursionlimit(2 ** 4)</w:t>
+      </w:r>
+      <w:r>
+        <w:rPr>
+          <w:rFonts w:ascii="Dax-Regular" w:hAnsi="Dax-Regular"/>
+          <w:lang w:val="es-419"/>
+        </w:rPr>
+        <w:t>, sin embargo para la cantidad manejada de líneas corridas este valor es muy peque;o</w:t>
+      </w:r>
       <w:r>
         <w:rPr>
           <w:rFonts w:ascii="Dax-Regular" w:hAnsi="Dax-Regular"/>
@@ -681,11 +643,53 @@
     <w:p>
       <w:pPr>
         <w:pStyle w:val="Prrafodelista"/>
-        <w:rPr>
-          <w:rFonts w:ascii="Dax-Regular" w:hAnsi="Dax-Regular"/>
-          <w:lang w:val="es-419"/>
-        </w:rPr>
-      </w:pPr>
+        <w:numPr>
+          <w:ilvl w:val="0"/>
+          <w:numId w:val="14"/>
+        </w:numPr>
+        <w:spacing w:after="0"/>
+        <w:jc w:val="both"/>
+        <w:rPr>
+          <w:rFonts w:ascii="Dax-Regular" w:hAnsi="Dax-Regular"/>
+          <w:lang w:val="es-419"/>
+        </w:rPr>
+      </w:pPr>
+      <w:r>
+        <w:rPr>
+          <w:rFonts w:ascii="Dax-Regular" w:hAnsi="Dax-Regular"/>
+          <w:lang w:val="es-419"/>
+        </w:rPr>
+        <w:t>¿Qué características tiene el grafo definido?</w:t>
+      </w:r>
+    </w:p>
+    <w:p>
+      <w:pPr>
+        <w:pStyle w:val="Prrafodelista"/>
+        <w:spacing w:after="0"/>
+        <w:jc w:val="both"/>
+        <w:rPr>
+          <w:rFonts w:ascii="Dax-Regular" w:hAnsi="Dax-Regular"/>
+          <w:lang w:val="es-419"/>
+        </w:rPr>
+      </w:pPr>
+    </w:p>
+    <w:p>
+      <w:pPr>
+        <w:pStyle w:val="Prrafodelista"/>
+        <w:spacing w:after="0"/>
+        <w:jc w:val="both"/>
+        <w:rPr>
+          <w:rFonts w:ascii="Dax-Regular" w:hAnsi="Dax-Regular"/>
+          <w:lang w:val="es-419"/>
+        </w:rPr>
+      </w:pPr>
+      <w:r>
+        <w:rPr>
+          <w:rFonts w:ascii="Dax-Regular" w:hAnsi="Dax-Regular"/>
+          <w:lang w:val="es-419"/>
+        </w:rPr>
+        <w:t>Tiene como vértices las diferentes estaciones y como arcos las conexiones de los buses que pasan por esa estación.</w:t>
+      </w:r>
     </w:p>
     <w:p>
       <w:pPr>
@@ -715,7 +719,88 @@
           <w:rFonts w:ascii="Dax-Regular" w:hAnsi="Dax-Regular"/>
           <w:lang w:val="es-419"/>
         </w:rPr>
-        <w:t>¿Qué características tiene el grafo definido?</w:t>
+        <w:t>¿Cuál es el tamaño inicial del grafo?</w:t>
+      </w:r>
+    </w:p>
+    <w:p>
+      <w:pPr>
+        <w:pStyle w:val="Prrafodelista"/>
+        <w:spacing w:after="0"/>
+        <w:jc w:val="both"/>
+        <w:rPr>
+          <w:rFonts w:ascii="Dax-Regular" w:hAnsi="Dax-Regular"/>
+          <w:lang w:val="es-419"/>
+        </w:rPr>
+      </w:pPr>
+    </w:p>
+    <w:p>
+      <w:pPr>
+        <w:pStyle w:val="Prrafodelista"/>
+        <w:spacing w:after="0"/>
+        <w:jc w:val="both"/>
+        <w:rPr>
+          <w:rFonts w:ascii="Dax-Regular" w:hAnsi="Dax-Regular"/>
+          <w:lang w:val="es-419"/>
+        </w:rPr>
+      </w:pPr>
+      <w:r>
+        <w:rPr>
+          <w:rFonts w:ascii="Dax-Regular" w:hAnsi="Dax-Regular"/>
+          <w:lang w:val="es-419"/>
+        </w:rPr>
+        <w:t>El grafo tiene inicialmente 14000 datos</w:t>
+      </w:r>
+    </w:p>
+    <w:p>
+      <w:pPr>
+        <w:pStyle w:val="Prrafodelista"/>
+        <w:spacing w:after="0"/>
+        <w:jc w:val="both"/>
+        <w:rPr>
+          <w:rFonts w:ascii="Dax-Regular" w:hAnsi="Dax-Regular"/>
+          <w:lang w:val="es-419"/>
+        </w:rPr>
+      </w:pPr>
+      <w:r>
+        <w:rPr>
+          <w:rFonts w:ascii="Dax-Regular" w:hAnsi="Dax-Regular"/>
+          <w:lang w:val="es-419"/>
+        </w:rPr>
+        <w:drawing>
+          <wp:inline distT="0" distB="0" distL="0" distR="0" wp14:anchorId="4D9856D5" wp14:editId="2F4F1086">
+            <wp:extent cx="5943600" cy="916940"/>
+            <wp:effectExtent l="0" t="0" r="0" b="0"/>
+            <wp:docPr id="5" name="Imagen 5"/>
+            <wp:cNvGraphicFramePr>
+              <a:graphicFrameLocks xmlns:a="http://schemas.openxmlformats.org/drawingml/2006/main" noChangeAspect="1"/>
+            </wp:cNvGraphicFramePr>
+            <a:graphic xmlns:a="http://schemas.openxmlformats.org/drawingml/2006/main">
+              <a:graphicData uri="http://schemas.openxmlformats.org/drawingml/2006/picture">
+                <pic:pic xmlns:pic="http://schemas.openxmlformats.org/drawingml/2006/picture">
+                  <pic:nvPicPr>
+                    <pic:cNvPr id="1" name=""/>
+                    <pic:cNvPicPr/>
+                  </pic:nvPicPr>
+                  <pic:blipFill>
+                    <a:blip r:embed="rId13"/>
+                    <a:stretch>
+                      <a:fillRect/>
+                    </a:stretch>
+                  </pic:blipFill>
+                  <pic:spPr>
+                    <a:xfrm>
+                      <a:off x="0" y="0"/>
+                      <a:ext cx="5943600" cy="916940"/>
+                    </a:xfrm>
+                    <a:prstGeom prst="rect">
+                      <a:avLst/>
+                    </a:prstGeom>
+                  </pic:spPr>
+                </pic:pic>
+              </a:graphicData>
+            </a:graphic>
+          </wp:inline>
+        </w:drawing>
       </w:r>
     </w:p>
     <w:p>
@@ -746,7 +831,88 @@
           <w:rFonts w:ascii="Dax-Regular" w:hAnsi="Dax-Regular"/>
           <w:lang w:val="es-419"/>
         </w:rPr>
-        <w:t>¿Cuál es el tamaño inicial del grafo?</w:t>
+        <w:t>¿Cuál es la Estructura de datos utilizada?</w:t>
+      </w:r>
+    </w:p>
+    <w:p>
+      <w:pPr>
+        <w:pStyle w:val="Prrafodelista"/>
+        <w:spacing w:after="0"/>
+        <w:jc w:val="both"/>
+        <w:rPr>
+          <w:rFonts w:ascii="Dax-Regular" w:hAnsi="Dax-Regular"/>
+          <w:lang w:val="es-419"/>
+        </w:rPr>
+      </w:pPr>
+    </w:p>
+    <w:p>
+      <w:pPr>
+        <w:pStyle w:val="Prrafodelista"/>
+        <w:spacing w:after="0"/>
+        <w:jc w:val="both"/>
+        <w:rPr>
+          <w:rFonts w:ascii="Dax-Regular" w:hAnsi="Dax-Regular"/>
+          <w:lang w:val="es-419"/>
+        </w:rPr>
+      </w:pPr>
+      <w:r>
+        <w:rPr>
+          <w:rFonts w:ascii="Dax-Regular" w:hAnsi="Dax-Regular"/>
+          <w:lang w:val="es-419"/>
+        </w:rPr>
+        <w:t>Se tiene como estructura de datos una lista de adyacentes</w:t>
+      </w:r>
+    </w:p>
+    <w:p>
+      <w:pPr>
+        <w:pStyle w:val="Prrafodelista"/>
+        <w:spacing w:after="0"/>
+        <w:jc w:val="both"/>
+        <w:rPr>
+          <w:rFonts w:ascii="Dax-Regular" w:hAnsi="Dax-Regular"/>
+          <w:lang w:val="es-419"/>
+        </w:rPr>
+      </w:pPr>
+      <w:r>
+        <w:rPr>
+          <w:rFonts w:ascii="Dax-Regular" w:hAnsi="Dax-Regular"/>
+          <w:lang w:val="es-419"/>
+        </w:rPr>
+        <w:drawing>
+          <wp:inline distT="0" distB="0" distL="0" distR="0" wp14:anchorId="29B88FE0" wp14:editId="5FF0C4F5">
+            <wp:extent cx="5943600" cy="404495"/>
+            <wp:effectExtent l="0" t="0" r="0" b="0"/>
+            <wp:docPr id="6" name="Imagen 6"/>
+            <wp:cNvGraphicFramePr>
+              <a:graphicFrameLocks xmlns:a="http://schemas.openxmlformats.org/drawingml/2006/main" noChangeAspect="1"/>
+            </wp:cNvGraphicFramePr>
+            <a:graphic xmlns:a="http://schemas.openxmlformats.org/drawingml/2006/main">
+              <a:graphicData uri="http://schemas.openxmlformats.org/drawingml/2006/picture">
+                <pic:pic xmlns:pic="http://schemas.openxmlformats.org/drawingml/2006/picture">
+                  <pic:nvPicPr>
+                    <pic:cNvPr id="1" name=""/>
+                    <pic:cNvPicPr/>
+                  </pic:nvPicPr>
+                  <pic:blipFill>
+                    <a:blip r:embed="rId14"/>
+                    <a:stretch>
+                      <a:fillRect/>
+                    </a:stretch>
+                  </pic:blipFill>
+                  <pic:spPr>
+                    <a:xfrm>
+                      <a:off x="0" y="0"/>
+                      <a:ext cx="5943600" cy="404495"/>
+                    </a:xfrm>
+                    <a:prstGeom prst="rect">
+                      <a:avLst/>
+                    </a:prstGeom>
+                  </pic:spPr>
+                </pic:pic>
+              </a:graphicData>
+            </a:graphic>
+          </wp:inline>
+        </w:drawing>
       </w:r>
     </w:p>
     <w:p>
@@ -777,25 +943,11 @@
           <w:rFonts w:ascii="Dax-Regular" w:hAnsi="Dax-Regular"/>
           <w:lang w:val="es-419"/>
         </w:rPr>
-        <w:t>¿Cuál es la Estructura de datos utilizada?</w:t>
-      </w:r>
-    </w:p>
-    <w:p>
-      <w:pPr>
-        <w:pStyle w:val="Prrafodelista"/>
-        <w:rPr>
-          <w:rFonts w:ascii="Dax-Regular" w:hAnsi="Dax-Regular"/>
-          <w:lang w:val="es-419"/>
-        </w:rPr>
-      </w:pPr>
-    </w:p>
-    <w:p>
-      <w:pPr>
-        <w:pStyle w:val="Prrafodelista"/>
-        <w:numPr>
-          <w:ilvl w:val="0"/>
-          <w:numId w:val="14"/>
-        </w:numPr>
+        <w:t>¿Cuál es la función de comparación utilizada?</w:t>
+      </w:r>
+    </w:p>
+    <w:p>
+      <w:pPr>
         <w:spacing w:after="0"/>
         <w:jc w:val="both"/>
         <w:rPr>
@@ -803,12 +955,87 @@
           <w:lang w:val="es-419"/>
         </w:rPr>
       </w:pPr>
-      <w:r>
-        <w:rPr>
-          <w:rFonts w:ascii="Dax-Regular" w:hAnsi="Dax-Regular"/>
-          <w:lang w:val="es-419"/>
-        </w:rPr>
-        <w:t>¿Cuál es la función de comparación utilizada?</w:t>
+    </w:p>
+    <w:p>
+      <w:pPr>
+        <w:spacing w:after="0"/>
+        <w:ind w:left="720"/>
+        <w:jc w:val="both"/>
+        <w:rPr>
+          <w:rFonts w:ascii="Dax-Regular" w:hAnsi="Dax-Regular"/>
+          <w:lang w:val="es-419"/>
+        </w:rPr>
+      </w:pPr>
+      <w:r>
+        <w:rPr>
+          <w:rFonts w:ascii="Dax-Regular" w:hAnsi="Dax-Regular"/>
+          <w:lang w:val="es-419"/>
+        </w:rPr>
+        <w:lastRenderedPageBreak/>
+        <w:drawing>
+          <wp:inline distT="0" distB="0" distL="0" distR="0" wp14:anchorId="1A8D0D65" wp14:editId="30479ED4">
+            <wp:extent cx="4143953" cy="2943636"/>
+            <wp:effectExtent l="0" t="0" r="0" b="9525"/>
+            <wp:docPr id="7" name="Imagen 7"/>
+            <wp:cNvGraphicFramePr>
+              <a:graphicFrameLocks xmlns:a="http://schemas.openxmlformats.org/drawingml/2006/main" noChangeAspect="1"/>
+            </wp:cNvGraphicFramePr>
+            <a:graphic xmlns:a="http://schemas.openxmlformats.org/drawingml/2006/main">
+              <a:graphicData uri="http://schemas.openxmlformats.org/drawingml/2006/picture">
+                <pic:pic xmlns:pic="http://schemas.openxmlformats.org/drawingml/2006/picture">
+                  <pic:nvPicPr>
+                    <pic:cNvPr id="1" name=""/>
+                    <pic:cNvPicPr/>
+                  </pic:nvPicPr>
+                  <pic:blipFill>
+                    <a:blip r:embed="rId15"/>
+                    <a:stretch>
+                      <a:fillRect/>
+                    </a:stretch>
+                  </pic:blipFill>
+                  <pic:spPr>
+                    <a:xfrm>
+                      <a:off x="0" y="0"/>
+                      <a:ext cx="4143953" cy="2943636"/>
+                    </a:xfrm>
+                    <a:prstGeom prst="rect">
+                      <a:avLst/>
+                    </a:prstGeom>
+                  </pic:spPr>
+                </pic:pic>
+              </a:graphicData>
+            </a:graphic>
+          </wp:inline>
+        </w:drawing>
+      </w:r>
+    </w:p>
+    <w:p>
+      <w:pPr>
+        <w:spacing w:after="0"/>
+        <w:ind w:left="720"/>
+        <w:jc w:val="both"/>
+        <w:rPr>
+          <w:rFonts w:ascii="Dax-Regular" w:hAnsi="Dax-Regular"/>
+          <w:lang w:val="es-419"/>
+        </w:rPr>
+      </w:pPr>
+    </w:p>
+    <w:p>
+      <w:pPr>
+        <w:spacing w:after="0"/>
+        <w:ind w:left="720"/>
+        <w:jc w:val="both"/>
+        <w:rPr>
+          <w:rFonts w:ascii="Dax-Regular" w:hAnsi="Dax-Regular"/>
+          <w:lang w:val="es-419"/>
+        </w:rPr>
+      </w:pPr>
+      <w:r>
+        <w:rPr>
+          <w:rFonts w:ascii="Dax-Regular" w:hAnsi="Dax-Regular"/>
+          <w:lang w:val="es-419"/>
+        </w:rPr>
+        <w:t>Compara si existe una estacion como vertice</w:t>
       </w:r>
     </w:p>
     <w:p>

</xml_diff>